<commit_message>
Changed name of lab. Updated some text. Added all exercises.
</commit_message>
<xml_diff>
--- a/labs/templates/submission.docx
+++ b/labs/templates/submission.docx
@@ -53,7 +53,7 @@
         <w:pStyle w:val="Date"/>
       </w:pPr>
       <w:r>
-        <w:t xml:space="preserve">2020-09-17</w:t>
+        <w:t xml:space="preserve">2020-09-18</w:t>
       </w:r>
     </w:p>
     <w:p>
@@ -63,13 +63,47 @@
         </w:pict>
       </w:r>
     </w:p>
-    <w:bookmarkStart w:id="20" w:name="answer-1"/>
+    <w:bookmarkStart w:id="20" w:name="exercise-1"/>
     <w:p>
       <w:pPr>
         <w:pStyle w:val="Heading3"/>
       </w:pPr>
       <w:r>
-        <w:t xml:space="preserve">Answer 1</w:t>
+        <w:t xml:space="preserve">Exercise 1</w:t>
+      </w:r>
+    </w:p>
+    <w:p>
+      <w:pPr>
+        <w:pStyle w:val="FirstParagraph"/>
+      </w:pPr>
+      <w:r>
+        <w:t xml:space="preserve">Insert any text here.</w:t>
+      </w:r>
+    </w:p>
+    <w:p>
+      <w:pPr>
+        <w:pStyle w:val="SourceCode"/>
+      </w:pPr>
+      <w:r>
+        <w:rPr>
+          <w:rStyle w:val="CommentTok"/>
+        </w:rPr>
+        <w:t xml:space="preserve"># Insert code for Exercise 1 here</w:t>
+      </w:r>
+    </w:p>
+    <w:p>
+      <w:r>
+        <w:br w:type="page"/>
+      </w:r>
+    </w:p>
+    <w:bookmarkEnd w:id="20"/>
+    <w:bookmarkStart w:id="21" w:name="exercise-2"/>
+    <w:p>
+      <w:pPr>
+        <w:pStyle w:val="Heading3"/>
+      </w:pPr>
+      <w:r>
+        <w:t xml:space="preserve">Exercise 2</w:t>
       </w:r>
     </w:p>
     <w:p>
@@ -96,48 +130,14 @@
         <w:br w:type="page"/>
       </w:r>
     </w:p>
-    <w:bookmarkEnd w:id="20"/>
-    <w:bookmarkStart w:id="21" w:name="answer-2"/>
+    <w:bookmarkEnd w:id="21"/>
+    <w:bookmarkStart w:id="22" w:name="exercise-3"/>
     <w:p>
       <w:pPr>
         <w:pStyle w:val="Heading3"/>
       </w:pPr>
       <w:r>
-        <w:t xml:space="preserve">Answer 2</w:t>
-      </w:r>
-    </w:p>
-    <w:p>
-      <w:pPr>
-        <w:pStyle w:val="FirstParagraph"/>
-      </w:pPr>
-      <w:r>
-        <w:t xml:space="preserve">Insert any text here.</w:t>
-      </w:r>
-    </w:p>
-    <w:p>
-      <w:pPr>
-        <w:pStyle w:val="SourceCode"/>
-      </w:pPr>
-      <w:r>
-        <w:rPr>
-          <w:rStyle w:val="CommentTok"/>
-        </w:rPr>
-        <w:t xml:space="preserve"># Insert code for Exercise 2 here</w:t>
-      </w:r>
-    </w:p>
-    <w:p>
-      <w:r>
-        <w:br w:type="page"/>
-      </w:r>
-    </w:p>
-    <w:bookmarkEnd w:id="21"/>
-    <w:bookmarkStart w:id="22" w:name="answer-3"/>
-    <w:p>
-      <w:pPr>
-        <w:pStyle w:val="Heading3"/>
-      </w:pPr>
-      <w:r>
-        <w:t xml:space="preserve">Answer 3</w:t>
+        <w:t xml:space="preserve">Exercise 3</w:t>
       </w:r>
     </w:p>
     <w:p>
@@ -165,13 +165,13 @@
       </w:r>
     </w:p>
     <w:bookmarkEnd w:id="22"/>
-    <w:bookmarkStart w:id="23" w:name="answer-4"/>
+    <w:bookmarkStart w:id="23" w:name="exercise-4"/>
     <w:p>
       <w:pPr>
         <w:pStyle w:val="Heading3"/>
       </w:pPr>
       <w:r>
-        <w:t xml:space="preserve">Answer 4</w:t>
+        <w:t xml:space="preserve">Exercise 4</w:t>
       </w:r>
     </w:p>
     <w:p>

</xml_diff>